<commit_message>
wrong. now it's done
</commit_message>
<xml_diff>
--- a/2nd iteration/cheapskates-seconditerationprogress.docx
+++ b/2nd iteration/cheapskates-seconditerationprogress.docx
@@ -2232,21 +2232,36 @@
           <w:ilvl w:val="0"/>
           <w:numId w:val="6"/>
         </w:numPr>
-        <w:rPr>
-          <w:b/>
-        </w:rPr>
-      </w:pPr>
-      <w:r>
-        <w:rPr>
-          <w:b/>
-        </w:rPr>
-        <w:t xml:space="preserve">Line 55: </w:t>
-      </w:r>
-      <w:r>
-        <w:rPr>
-          <w:b/>
-        </w:rPr>
+      </w:pPr>
+      <w:r>
         <w:t>Error type on success wasn’t always set to “no error”</w:t>
+      </w:r>
+      <w:r>
+        <w:t>.  Fixed on edge.</w:t>
+      </w:r>
+    </w:p>
+    <w:p>
+      <w:pPr>
+        <w:pStyle w:val="ListParagraph"/>
+        <w:numPr>
+          <w:ilvl w:val="0"/>
+          <w:numId w:val="6"/>
+        </w:numPr>
+      </w:pPr>
+      <w:r>
+        <w:t>D</w:t>
+      </w:r>
+      <w:r>
+        <w:t>idn’</w:t>
+      </w:r>
+      <w:r>
+        <w:t xml:space="preserve">t catch invalid boundary case </w:t>
+      </w:r>
+      <w:r>
+        <w:t>"me 6462294050 bob"</w:t>
+      </w:r>
+      <w:r>
+        <w:t xml:space="preserve"> Fixed on Edge.</w:t>
       </w:r>
     </w:p>
     <w:p>
@@ -2463,7 +2478,7 @@
             <w:rPr>
               <w:noProof/>
             </w:rPr>
-            <w:t>2</w:t>
+            <w:t>6</w:t>
           </w:r>
         </w:fldSimple>
       </w:p>
@@ -3614,6 +3629,7 @@
   </w:style>
   <w:style w:type="character" w:default="1" w:styleId="DefaultParagraphFont">
     <w:name w:val="Default Paragraph Font"/>
+    <w:semiHidden/>
     <w:unhideWhenUsed/>
   </w:style>
   <w:style w:type="table" w:default="1" w:styleId="TableNormal">

</xml_diff>